<commit_message>
Actualizacion del documento word
</commit_message>
<xml_diff>
--- a/DOCUMENTO DE PROYECTO.docx
+++ b/DOCUMENTO DE PROYECTO.docx
@@ -34,7 +34,10 @@
           <w:numId w:val="1"/>
         </w:numPr>
         <w:rPr>
-          <w:rFonts w:ascii="Monserrat" w:hAnsi="Monserrat"/>
+          <w:rStyle w:val="Hipervnculo"/>
+          <w:rFonts w:ascii="Monserrat" w:hAnsi="Monserrat"/>
+          <w:color w:val="auto"/>
+          <w:u w:val="none"/>
         </w:rPr>
       </w:pPr>
       <w:hyperlink r:id="rId5" w:history="1">
@@ -50,20 +53,10 @@
     <w:p>
       <w:pPr>
         <w:pStyle w:val="Prrafodelista"/>
-        <w:numPr>
-          <w:ilvl w:val="0"/>
-          <w:numId w:val="1"/>
-        </w:numPr>
-        <w:rPr>
-          <w:rFonts w:ascii="Monserrat" w:hAnsi="Monserrat"/>
-        </w:rPr>
-      </w:pPr>
-      <w:r>
-        <w:rPr>
-          <w:rFonts w:ascii="Monserrat" w:hAnsi="Monserrat"/>
-        </w:rPr>
-        <w:t>No he conseguido desplegarlo ;(</w:t>
-      </w:r>
+        <w:rPr>
+          <w:rFonts w:ascii="Monserrat" w:hAnsi="Monserrat"/>
+        </w:rPr>
+      </w:pPr>
     </w:p>
     <w:p>
       <w:pPr>
@@ -80,6 +73,128 @@
         <w:rPr>
           <w:rFonts w:ascii="Monserrat" w:hAnsi="Monserrat"/>
         </w:rPr>
+        <w:t xml:space="preserve">Enlaces de despliegue en </w:t>
+      </w:r>
+      <w:proofErr w:type="spellStart"/>
+      <w:r>
+        <w:rPr>
+          <w:rFonts w:ascii="Monserrat" w:hAnsi="Monserrat"/>
+        </w:rPr>
+        <w:t>heroku</w:t>
+      </w:r>
+      <w:proofErr w:type="spellEnd"/>
+      <w:r>
+        <w:rPr>
+          <w:rFonts w:ascii="Monserrat" w:hAnsi="Monserrat"/>
+        </w:rPr>
+        <w:t>, la base de datos también la he subido:</w:t>
+      </w:r>
+      <w:r>
+        <w:rPr>
+          <w:rFonts w:ascii="Monserrat" w:hAnsi="Monserrat"/>
+        </w:rPr>
+        <w:br/>
+        <w:t xml:space="preserve">Frontend: </w:t>
+      </w:r>
+      <w:hyperlink r:id="rId6" w:history="1">
+        <w:r>
+          <w:rPr>
+            <w:rStyle w:val="Hipervnculo"/>
+            <w:rFonts w:ascii="Monserrat" w:hAnsi="Monserrat"/>
+          </w:rPr>
+          <w:t>https://tucasaorganizada-9ba7d5ba9e54.herokuapp.com/</w:t>
+        </w:r>
+      </w:hyperlink>
+    </w:p>
+    <w:p>
+      <w:pPr>
+        <w:pStyle w:val="Prrafodelista"/>
+        <w:rPr>
+          <w:rFonts w:ascii="Monserrat" w:hAnsi="Monserrat"/>
+          <w:lang w:val="en-GB"/>
+        </w:rPr>
+      </w:pPr>
+      <w:r>
+        <w:rPr>
+          <w:rFonts w:ascii="Monserrat" w:hAnsi="Monserrat"/>
+          <w:lang w:val="en-GB"/>
+        </w:rPr>
+        <w:t>Backe</w:t>
+      </w:r>
+      <w:r>
+        <w:rPr>
+          <w:rFonts w:ascii="Monserrat" w:hAnsi="Monserrat"/>
+          <w:lang w:val="en-GB"/>
+        </w:rPr>
+        <w:t>nd</w:t>
+      </w:r>
+      <w:r>
+        <w:rPr>
+          <w:rFonts w:ascii="Monserrat" w:hAnsi="Monserrat"/>
+          <w:lang w:val="en-GB"/>
+        </w:rPr>
+        <w:t xml:space="preserve"> con </w:t>
+      </w:r>
+      <w:proofErr w:type="spellStart"/>
+      <w:r>
+        <w:rPr>
+          <w:rFonts w:ascii="Monserrat" w:hAnsi="Monserrat"/>
+          <w:lang w:val="en-GB"/>
+        </w:rPr>
+        <w:t>FastApi</w:t>
+      </w:r>
+      <w:proofErr w:type="spellEnd"/>
+      <w:r>
+        <w:rPr>
+          <w:rFonts w:ascii="Monserrat" w:hAnsi="Monserrat"/>
+          <w:lang w:val="en-GB"/>
+        </w:rPr>
+        <w:t xml:space="preserve">: </w:t>
+      </w:r>
+    </w:p>
+    <w:p>
+      <w:pPr>
+        <w:pStyle w:val="Prrafodelista"/>
+        <w:rPr>
+          <w:rFonts w:ascii="Monserrat" w:hAnsi="Monserrat"/>
+          <w:lang w:val="en-GB"/>
+        </w:rPr>
+      </w:pPr>
+      <w:hyperlink r:id="rId7" w:history="1">
+        <w:r>
+          <w:rPr>
+            <w:rStyle w:val="Hipervnculo"/>
+            <w:rFonts w:ascii="Monserrat" w:hAnsi="Monserrat"/>
+            <w:lang w:val="en-GB"/>
+          </w:rPr>
+          <w:t>https://tucasaorganizada-backend-6ca489a38407.herokuapp.com/docs</w:t>
+        </w:r>
+      </w:hyperlink>
+    </w:p>
+    <w:p>
+      <w:pPr>
+        <w:pStyle w:val="Prrafodelista"/>
+        <w:rPr>
+          <w:rFonts w:ascii="Monserrat" w:hAnsi="Monserrat"/>
+          <w:lang w:val="en-GB"/>
+        </w:rPr>
+      </w:pPr>
+    </w:p>
+    <w:p>
+      <w:pPr>
+        <w:pStyle w:val="Prrafodelista"/>
+        <w:numPr>
+          <w:ilvl w:val="0"/>
+          <w:numId w:val="1"/>
+        </w:numPr>
+        <w:rPr>
+          <w:rFonts w:ascii="Monserrat" w:hAnsi="Monserrat"/>
+        </w:rPr>
+      </w:pPr>
+      <w:r>
+        <w:rPr>
+          <w:rFonts w:ascii="Monserrat" w:hAnsi="Monserrat"/>
+        </w:rPr>
         <w:t xml:space="preserve">Usuario para entrar en login: </w:t>
       </w:r>
     </w:p>
@@ -100,7 +215,7 @@
         </w:rPr>
         <w:t xml:space="preserve">Usuario: </w:t>
       </w:r>
-      <w:hyperlink r:id="rId6" w:history="1">
+      <w:hyperlink r:id="rId8" w:history="1">
         <w:r>
           <w:rPr>
             <w:rStyle w:val="Hipervnculo"/>
@@ -135,6 +250,15 @@
         <w:t>admin</w:t>
       </w:r>
       <w:proofErr w:type="spellEnd"/>
+    </w:p>
+    <w:p>
+      <w:pPr>
+        <w:pStyle w:val="Prrafodelista"/>
+        <w:ind w:left="1440"/>
+        <w:rPr>
+          <w:rFonts w:ascii="Monserrat" w:hAnsi="Monserrat"/>
+        </w:rPr>
+      </w:pPr>
     </w:p>
     <w:p>
       <w:pPr>

</xml_diff>